<commit_message>
delete static nat method fix is in progress
</commit_message>
<xml_diff>
--- a/etc/doc/memo.docx
+++ b/etc/doc/memo.docx
@@ -77,6 +77,22 @@
       <w:pPr>
         <w:pStyle w:val="a3"/>
         <w:numPr>
+          <w:ilvl w:val="0"/>
+          <w:numId w:val="3"/>
+        </w:numPr>
+        <w:ind w:leftChars="0"/>
+      </w:pPr>
+      <w:r>
+        <w:rPr>
+          <w:rFonts w:hint="eastAsia"/>
+        </w:rPr>
+        <w:t>문서 작성</w:t>
+      </w:r>
+    </w:p>
+    <w:p>
+      <w:pPr>
+        <w:pStyle w:val="a3"/>
+        <w:numPr>
           <w:ilvl w:val="1"/>
           <w:numId w:val="3"/>
         </w:numPr>
@@ -86,7 +102,48 @@
         <w:rPr>
           <w:rFonts w:hint="eastAsia"/>
         </w:rPr>
-        <w:t xml:space="preserve">firewall id 2개 </w:t>
+        <w:t>본부장님께 보고</w:t>
+      </w:r>
+    </w:p>
+    <w:p>
+      <w:pPr>
+        <w:pStyle w:val="a3"/>
+        <w:numPr>
+          <w:ilvl w:val="1"/>
+          <w:numId w:val="3"/>
+        </w:numPr>
+        <w:ind w:leftChars="0"/>
+      </w:pPr>
+      <w:r>
+        <w:rPr>
+          <w:rFonts w:hint="eastAsia"/>
+        </w:rPr>
+        <w:t xml:space="preserve">serverinformaion </w:t>
+      </w:r>
+      <w:r>
+        <w:t xml:space="preserve">class </w:t>
+      </w:r>
+      <w:r>
+        <w:rPr>
+          <w:rFonts w:hint="eastAsia"/>
+        </w:rPr>
+        <w:t>설명</w:t>
+      </w:r>
+    </w:p>
+    <w:p>
+      <w:pPr>
+        <w:pStyle w:val="a3"/>
+        <w:numPr>
+          <w:ilvl w:val="1"/>
+          <w:numId w:val="3"/>
+        </w:numPr>
+        <w:ind w:leftChars="0"/>
+      </w:pPr>
+      <w:r>
+        <w:rPr>
+          <w:rFonts w:hint="eastAsia"/>
+        </w:rPr>
+        <w:t>방화벽 id 2개</w:t>
       </w:r>
     </w:p>
     <w:p>
@@ -102,7 +159,7 @@
         <w:rPr>
           <w:rFonts w:hint="eastAsia"/>
         </w:rPr>
-        <w:t>문서 작성</w:t>
+        <w:t>input, output 수정</w:t>
       </w:r>
     </w:p>
     <w:p>
@@ -118,8 +175,111 @@
         <w:rPr>
           <w:rFonts w:hint="eastAsia"/>
         </w:rPr>
-        <w:t>본부장님께 보고</w:t>
-      </w:r>
+        <w:t>연속 메소드 활용</w:t>
+      </w:r>
+    </w:p>
+    <w:p>
+      <w:pPr>
+        <w:pStyle w:val="a3"/>
+        <w:numPr>
+          <w:ilvl w:val="0"/>
+          <w:numId w:val="3"/>
+        </w:numPr>
+        <w:ind w:leftChars="0"/>
+      </w:pPr>
+      <w:r>
+        <w:rPr>
+          <w:rFonts w:hint="eastAsia"/>
+        </w:rPr>
+        <w:t xml:space="preserve">안쓰는 자원 주기적으로 검사하고 해제하는 메소드 개발 </w:t>
+      </w:r>
+      <w:r>
+        <w:t xml:space="preserve">vs </w:t>
+      </w:r>
+      <w:r>
+        <w:rPr>
+          <w:rFonts w:hint="eastAsia"/>
+        </w:rPr>
+        <w:t>rollback</w:t>
+      </w:r>
+      <w:r>
+        <w:rPr>
+          <w:rFonts w:hint="eastAsia"/>
+        </w:rPr>
+        <w:t xml:space="preserve"> 로직 고도화 </w:t>
+      </w:r>
+    </w:p>
+    <w:p>
+      <w:pPr>
+        <w:pStyle w:val="a3"/>
+        <w:numPr>
+          <w:ilvl w:val="0"/>
+          <w:numId w:val="3"/>
+        </w:numPr>
+        <w:ind w:leftChars="0"/>
+      </w:pPr>
+      <w:r>
+        <w:rPr>
+          <w:rFonts w:hint="eastAsia"/>
+        </w:rPr>
+        <w:t>토큰 생성 메소드</w:t>
+      </w:r>
+    </w:p>
+    <w:p>
+      <w:pPr>
+        <w:pStyle w:val="a3"/>
+        <w:numPr>
+          <w:ilvl w:val="0"/>
+          <w:numId w:val="3"/>
+        </w:numPr>
+        <w:ind w:leftChars="0"/>
+      </w:pPr>
+      <w:r>
+        <w:rPr>
+          <w:rFonts w:hint="eastAsia"/>
+        </w:rPr>
+        <w:t xml:space="preserve">tier </w:t>
+      </w:r>
+      <w:r>
+        <w:t>creation, deletion</w:t>
+      </w:r>
+    </w:p>
+    <w:p>
+      <w:pPr>
+        <w:pStyle w:val="a3"/>
+        <w:numPr>
+          <w:ilvl w:val="0"/>
+          <w:numId w:val="3"/>
+        </w:numPr>
+        <w:ind w:leftChars="0"/>
+      </w:pPr>
+      <w:r>
+        <w:t>lookup method</w:t>
+      </w:r>
+    </w:p>
+    <w:p>
+      <w:pPr>
+        <w:pStyle w:val="a3"/>
+        <w:numPr>
+          <w:ilvl w:val="0"/>
+          <w:numId w:val="3"/>
+        </w:numPr>
+        <w:ind w:leftChars="0"/>
+      </w:pPr>
+      <w:r>
+        <w:rPr>
+          <w:rFonts w:hint="eastAsia"/>
+        </w:rPr>
+        <w:t xml:space="preserve">CONF 파일 상대경로로 </w:t>
+      </w:r>
+      <w:r>
+        <w:rPr>
+          <w:rFonts w:hint="eastAsia"/>
+        </w:rPr>
+        <w:t>읽기</w:t>
+      </w:r>
+      <w:bookmarkStart w:id="0" w:name="_GoBack"/>
+      <w:bookmarkEnd w:id="0"/>
     </w:p>
     <w:p>
       <w:pPr>
@@ -134,190 +294,8 @@
         <w:rPr>
           <w:rFonts w:hint="eastAsia"/>
         </w:rPr>
-        <w:t xml:space="preserve">serverinformaion </w:t>
-      </w:r>
-      <w:r>
-        <w:t xml:space="preserve">class </w:t>
-      </w:r>
-      <w:r>
-        <w:rPr>
-          <w:rFonts w:hint="eastAsia"/>
-        </w:rPr>
-        <w:t>설명</w:t>
-      </w:r>
-    </w:p>
-    <w:p>
-      <w:pPr>
-        <w:pStyle w:val="a3"/>
-        <w:numPr>
-          <w:ilvl w:val="0"/>
-          <w:numId w:val="3"/>
-        </w:numPr>
-        <w:ind w:leftChars="0"/>
-      </w:pPr>
-      <w:r>
-        <w:rPr>
-          <w:rFonts w:hint="eastAsia"/>
-        </w:rPr>
-        <w:t>input, output 수정</w:t>
-      </w:r>
-    </w:p>
-    <w:p>
-      <w:pPr>
-        <w:pStyle w:val="a3"/>
-        <w:numPr>
-          <w:ilvl w:val="1"/>
-          <w:numId w:val="3"/>
-        </w:numPr>
-        <w:ind w:leftChars="0"/>
-      </w:pPr>
-      <w:r>
-        <w:rPr>
-          <w:rFonts w:hint="eastAsia"/>
-        </w:rPr>
-        <w:t>연속 메소드 활용</w:t>
-      </w:r>
-    </w:p>
-    <w:p>
-      <w:pPr>
-        <w:pStyle w:val="a3"/>
-        <w:numPr>
-          <w:ilvl w:val="0"/>
-          <w:numId w:val="3"/>
-        </w:numPr>
-        <w:ind w:leftChars="0"/>
-      </w:pPr>
-      <w:r>
-        <w:rPr>
-          <w:rFonts w:hint="eastAsia"/>
-        </w:rPr>
-        <w:t xml:space="preserve">안쓰는 자원 주기적으로 검사하고 해제하는 메소드 개발 </w:t>
-      </w:r>
-      <w:r>
-        <w:t xml:space="preserve">vs </w:t>
-      </w:r>
-      <w:r>
-        <w:rPr>
-          <w:rFonts w:hint="eastAsia"/>
-        </w:rPr>
-        <w:t>rollback</w:t>
-      </w:r>
-      <w:r>
-        <w:rPr>
-          <w:rFonts w:hint="eastAsia"/>
-        </w:rPr>
-        <w:t xml:space="preserve"> 로직 고도화 </w:t>
-      </w:r>
-    </w:p>
-    <w:p>
-      <w:pPr>
-        <w:pStyle w:val="a3"/>
-        <w:numPr>
-          <w:ilvl w:val="0"/>
-          <w:numId w:val="3"/>
-        </w:numPr>
-        <w:ind w:leftChars="0"/>
-      </w:pPr>
-      <w:r>
-        <w:rPr>
-          <w:rFonts w:hint="eastAsia"/>
-        </w:rPr>
-        <w:t>serverCreate()</w:t>
-      </w:r>
-      <w:r>
-        <w:rPr>
-          <w:rFonts w:hint="eastAsia"/>
-        </w:rPr>
-        <w:t>에서 디스크 생성 확인 메소드 구현</w:t>
-      </w:r>
-    </w:p>
-    <w:p>
-      <w:pPr>
-        <w:pStyle w:val="a3"/>
-        <w:numPr>
-          <w:ilvl w:val="0"/>
-          <w:numId w:val="3"/>
-        </w:numPr>
-        <w:ind w:leftChars="0"/>
-      </w:pPr>
-      <w:r>
-        <w:rPr>
-          <w:rFonts w:hint="eastAsia"/>
-        </w:rPr>
-        <w:t>토큰 생성 메소드</w:t>
-      </w:r>
-    </w:p>
-    <w:p>
-      <w:pPr>
-        <w:pStyle w:val="a3"/>
-        <w:numPr>
-          <w:ilvl w:val="0"/>
-          <w:numId w:val="3"/>
-        </w:numPr>
-        <w:ind w:leftChars="0"/>
-      </w:pPr>
-      <w:r>
-        <w:rPr>
-          <w:rFonts w:hint="eastAsia"/>
-        </w:rPr>
-        <w:t xml:space="preserve">tier </w:t>
-      </w:r>
-      <w:r>
-        <w:t>creation, deletion</w:t>
-      </w:r>
-    </w:p>
-    <w:p>
-      <w:pPr>
-        <w:pStyle w:val="a3"/>
-        <w:numPr>
-          <w:ilvl w:val="0"/>
-          <w:numId w:val="3"/>
-        </w:numPr>
-        <w:ind w:leftChars="0"/>
-      </w:pPr>
-      <w:r>
-        <w:t>lookup method</w:t>
-      </w:r>
-    </w:p>
-    <w:p>
-      <w:pPr>
-        <w:pStyle w:val="a3"/>
-        <w:numPr>
-          <w:ilvl w:val="0"/>
-          <w:numId w:val="3"/>
-        </w:numPr>
-        <w:ind w:leftChars="0"/>
-      </w:pPr>
-      <w:r>
-        <w:rPr>
-          <w:rFonts w:hint="eastAsia"/>
-        </w:rPr>
-        <w:t xml:space="preserve">CONF 파일 상대경로로 </w:t>
-      </w:r>
-      <w:r>
-        <w:rPr>
-          <w:rFonts w:hint="eastAsia"/>
-        </w:rPr>
-        <w:t>읽기</w:t>
-      </w:r>
-    </w:p>
-    <w:p>
-      <w:pPr>
-        <w:pStyle w:val="a3"/>
-        <w:numPr>
-          <w:ilvl w:val="1"/>
-          <w:numId w:val="3"/>
-        </w:numPr>
-        <w:ind w:leftChars="0"/>
-      </w:pPr>
-      <w:r>
-        <w:rPr>
-          <w:rFonts w:hint="eastAsia"/>
-        </w:rPr>
         <w:t xml:space="preserve">URL </w:t>
       </w:r>
-      <w:bookmarkStart w:id="0" w:name="_GoBack"/>
-      <w:bookmarkEnd w:id="0"/>
     </w:p>
     <w:p>
       <w:pPr>
@@ -514,7 +492,7 @@
         <w:ind w:left="1200" w:hanging="400"/>
       </w:pPr>
     </w:lvl>
-    <w:lvl w:ilvl="2" w:tplc="0409001B" w:tentative="1">
+    <w:lvl w:ilvl="2" w:tplc="0409001B">
       <w:start w:val="1"/>
       <w:numFmt w:val="lowerRoman"/>
       <w:lvlText w:val="%3."/>

</xml_diff>

<commit_message>
static nat delete working
</commit_message>
<xml_diff>
--- a/etc/doc/memo.docx
+++ b/etc/doc/memo.docx
@@ -20,23 +20,22 @@
         <w:ind w:leftChars="0"/>
       </w:pPr>
       <w:r>
-        <w:t>retry</w:t>
-      </w:r>
-    </w:p>
-    <w:p>
-      <w:pPr>
-        <w:pStyle w:val="a3"/>
-        <w:numPr>
-          <w:ilvl w:val="0"/>
-          <w:numId w:val="3"/>
-        </w:numPr>
-        <w:ind w:leftChars="0"/>
-      </w:pPr>
-      <w:r>
-        <w:rPr>
-          <w:rFonts w:hint="eastAsia"/>
-        </w:rPr>
-        <w:t xml:space="preserve">log </w:t>
+        <w:rPr>
+          <w:rFonts w:hint="eastAsia"/>
+        </w:rPr>
+        <w:t>firewall</w:t>
+      </w:r>
+      <w:r>
+        <w:rPr>
+          <w:rFonts w:hint="eastAsia"/>
+        </w:rPr>
+        <w:t xml:space="preserve"> 삭제 함수</w:t>
+      </w:r>
+      <w:r>
+        <w:rPr>
+          <w:rFonts w:hint="eastAsia"/>
+        </w:rPr>
+        <w:t>에서 실패할때 retry</w:t>
       </w:r>
     </w:p>
     <w:p>
@@ -52,231 +51,7 @@
         <w:rPr>
           <w:rFonts w:hint="eastAsia"/>
         </w:rPr>
-        <w:t>함수에서 log path</w:t>
-      </w:r>
-      <w:r>
-        <w:t xml:space="preserve"> </w:t>
-      </w:r>
-      <w:r>
-        <w:rPr>
-          <w:rFonts w:hint="eastAsia"/>
-        </w:rPr>
-        <w:t xml:space="preserve">입력 받아서 </w:t>
-      </w:r>
-      <w:r>
-        <w:t xml:space="preserve">write </w:t>
-      </w:r>
-      <w:r>
-        <w:rPr>
-          <w:rFonts w:hint="eastAsia"/>
-        </w:rPr>
-        <w:t>하기</w:t>
-      </w:r>
-    </w:p>
-    <w:p>
-      <w:pPr>
-        <w:pStyle w:val="a3"/>
-        <w:numPr>
-          <w:ilvl w:val="0"/>
-          <w:numId w:val="3"/>
-        </w:numPr>
-        <w:ind w:leftChars="0"/>
-      </w:pPr>
-      <w:r>
-        <w:rPr>
-          <w:rFonts w:hint="eastAsia"/>
-        </w:rPr>
-        <w:t>문서 작성</w:t>
-      </w:r>
-    </w:p>
-    <w:p>
-      <w:pPr>
-        <w:pStyle w:val="a3"/>
-        <w:numPr>
-          <w:ilvl w:val="1"/>
-          <w:numId w:val="3"/>
-        </w:numPr>
-        <w:ind w:leftChars="0"/>
-      </w:pPr>
-      <w:r>
-        <w:rPr>
-          <w:rFonts w:hint="eastAsia"/>
-        </w:rPr>
-        <w:t>본부장님께 보고</w:t>
-      </w:r>
-    </w:p>
-    <w:p>
-      <w:pPr>
-        <w:pStyle w:val="a3"/>
-        <w:numPr>
-          <w:ilvl w:val="1"/>
-          <w:numId w:val="3"/>
-        </w:numPr>
-        <w:ind w:leftChars="0"/>
-      </w:pPr>
-      <w:r>
-        <w:rPr>
-          <w:rFonts w:hint="eastAsia"/>
-        </w:rPr>
-        <w:t xml:space="preserve">serverinformaion </w:t>
-      </w:r>
-      <w:r>
-        <w:t xml:space="preserve">class </w:t>
-      </w:r>
-      <w:r>
-        <w:rPr>
-          <w:rFonts w:hint="eastAsia"/>
-        </w:rPr>
-        <w:t>설명</w:t>
-      </w:r>
-    </w:p>
-    <w:p>
-      <w:pPr>
-        <w:pStyle w:val="a3"/>
-        <w:numPr>
-          <w:ilvl w:val="1"/>
-          <w:numId w:val="3"/>
-        </w:numPr>
-        <w:ind w:leftChars="0"/>
-      </w:pPr>
-      <w:r>
-        <w:rPr>
-          <w:rFonts w:hint="eastAsia"/>
-        </w:rPr>
-        <w:t>방화벽 id 2개</w:t>
-      </w:r>
-    </w:p>
-    <w:p>
-      <w:pPr>
-        <w:pStyle w:val="a3"/>
-        <w:numPr>
-          <w:ilvl w:val="0"/>
-          <w:numId w:val="3"/>
-        </w:numPr>
-        <w:ind w:leftChars="0"/>
-      </w:pPr>
-      <w:r>
-        <w:rPr>
-          <w:rFonts w:hint="eastAsia"/>
-        </w:rPr>
-        <w:t>input, output 수정</w:t>
-      </w:r>
-    </w:p>
-    <w:p>
-      <w:pPr>
-        <w:pStyle w:val="a3"/>
-        <w:numPr>
-          <w:ilvl w:val="1"/>
-          <w:numId w:val="3"/>
-        </w:numPr>
-        <w:ind w:leftChars="0"/>
-      </w:pPr>
-      <w:r>
-        <w:rPr>
-          <w:rFonts w:hint="eastAsia"/>
-        </w:rPr>
-        <w:t>연속 메소드 활용</w:t>
-      </w:r>
-    </w:p>
-    <w:p>
-      <w:pPr>
-        <w:pStyle w:val="a3"/>
-        <w:numPr>
-          <w:ilvl w:val="0"/>
-          <w:numId w:val="3"/>
-        </w:numPr>
-        <w:ind w:leftChars="0"/>
-      </w:pPr>
-      <w:r>
-        <w:rPr>
-          <w:rFonts w:hint="eastAsia"/>
-        </w:rPr>
-        <w:t xml:space="preserve">안쓰는 자원 주기적으로 검사하고 해제하는 메소드 개발 </w:t>
-      </w:r>
-      <w:r>
-        <w:t xml:space="preserve">vs </w:t>
-      </w:r>
-      <w:r>
-        <w:rPr>
-          <w:rFonts w:hint="eastAsia"/>
-        </w:rPr>
-        <w:t>rollback</w:t>
-      </w:r>
-      <w:r>
-        <w:rPr>
-          <w:rFonts w:hint="eastAsia"/>
-        </w:rPr>
-        <w:t xml:space="preserve"> 로직 고도화 </w:t>
-      </w:r>
-    </w:p>
-    <w:p>
-      <w:pPr>
-        <w:pStyle w:val="a3"/>
-        <w:numPr>
-          <w:ilvl w:val="0"/>
-          <w:numId w:val="3"/>
-        </w:numPr>
-        <w:ind w:leftChars="0"/>
-      </w:pPr>
-      <w:r>
-        <w:rPr>
-          <w:rFonts w:hint="eastAsia"/>
-        </w:rPr>
-        <w:t>토큰 생성 메소드</w:t>
-      </w:r>
-    </w:p>
-    <w:p>
-      <w:pPr>
-        <w:pStyle w:val="a3"/>
-        <w:numPr>
-          <w:ilvl w:val="0"/>
-          <w:numId w:val="3"/>
-        </w:numPr>
-        <w:ind w:leftChars="0"/>
-      </w:pPr>
-      <w:r>
-        <w:rPr>
-          <w:rFonts w:hint="eastAsia"/>
-        </w:rPr>
-        <w:t xml:space="preserve">tier </w:t>
-      </w:r>
-      <w:r>
-        <w:t>creation, deletion</w:t>
-      </w:r>
-    </w:p>
-    <w:p>
-      <w:pPr>
-        <w:pStyle w:val="a3"/>
-        <w:numPr>
-          <w:ilvl w:val="0"/>
-          <w:numId w:val="3"/>
-        </w:numPr>
-        <w:ind w:leftChars="0"/>
-      </w:pPr>
-      <w:r>
-        <w:t>lookup method</w:t>
-      </w:r>
-    </w:p>
-    <w:p>
-      <w:pPr>
-        <w:pStyle w:val="a3"/>
-        <w:numPr>
-          <w:ilvl w:val="0"/>
-          <w:numId w:val="3"/>
-        </w:numPr>
-        <w:ind w:leftChars="0"/>
-      </w:pPr>
-      <w:r>
-        <w:rPr>
-          <w:rFonts w:hint="eastAsia"/>
-        </w:rPr>
-        <w:t xml:space="preserve">CONF 파일 상대경로로 </w:t>
-      </w:r>
-      <w:r>
-        <w:rPr>
-          <w:rFonts w:hint="eastAsia"/>
-        </w:rPr>
-        <w:t>읽기</w:t>
+        <w:t xml:space="preserve">fatch </w:t>
       </w:r>
       <w:bookmarkStart w:id="0" w:name="_GoBack"/>
       <w:bookmarkEnd w:id="0"/>
@@ -285,6 +60,60 @@
       <w:pPr>
         <w:pStyle w:val="a3"/>
         <w:numPr>
+          <w:ilvl w:val="0"/>
+          <w:numId w:val="3"/>
+        </w:numPr>
+        <w:ind w:leftChars="0"/>
+      </w:pPr>
+      <w:r>
+        <w:t xml:space="preserve">status code </w:t>
+      </w:r>
+      <w:r>
+        <w:rPr>
+          <w:rFonts w:hint="eastAsia"/>
+        </w:rPr>
+        <w:t xml:space="preserve">로 성공실패 여부를 확인하는것 보단 응답 메시지를 파싱해서 판단해야 할듯. </w:t>
+      </w:r>
+      <w:r>
+        <w:rPr>
+          <w:rFonts w:hint="eastAsia"/>
+        </w:rPr>
+        <w:t xml:space="preserve">  </w:t>
+      </w:r>
+    </w:p>
+    <w:p>
+      <w:pPr>
+        <w:pStyle w:val="a3"/>
+        <w:numPr>
+          <w:ilvl w:val="0"/>
+          <w:numId w:val="3"/>
+        </w:numPr>
+        <w:ind w:leftChars="0"/>
+      </w:pPr>
+      <w:r>
+        <w:t>retry</w:t>
+      </w:r>
+    </w:p>
+    <w:p>
+      <w:pPr>
+        <w:pStyle w:val="a3"/>
+        <w:numPr>
+          <w:ilvl w:val="0"/>
+          <w:numId w:val="3"/>
+        </w:numPr>
+        <w:ind w:leftChars="0"/>
+      </w:pPr>
+      <w:r>
+        <w:rPr>
+          <w:rFonts w:hint="eastAsia"/>
+        </w:rPr>
+        <w:t xml:space="preserve">log </w:t>
+      </w:r>
+    </w:p>
+    <w:p>
+      <w:pPr>
+        <w:pStyle w:val="a3"/>
+        <w:numPr>
           <w:ilvl w:val="1"/>
           <w:numId w:val="3"/>
         </w:numPr>
@@ -294,6 +123,246 @@
         <w:rPr>
           <w:rFonts w:hint="eastAsia"/>
         </w:rPr>
+        <w:t>함수에서 log path</w:t>
+      </w:r>
+      <w:r>
+        <w:t xml:space="preserve"> </w:t>
+      </w:r>
+      <w:r>
+        <w:rPr>
+          <w:rFonts w:hint="eastAsia"/>
+        </w:rPr>
+        <w:t xml:space="preserve">입력 받아서 </w:t>
+      </w:r>
+      <w:r>
+        <w:t xml:space="preserve">write </w:t>
+      </w:r>
+      <w:r>
+        <w:rPr>
+          <w:rFonts w:hint="eastAsia"/>
+        </w:rPr>
+        <w:t>하기</w:t>
+      </w:r>
+    </w:p>
+    <w:p>
+      <w:pPr>
+        <w:pStyle w:val="a3"/>
+        <w:numPr>
+          <w:ilvl w:val="0"/>
+          <w:numId w:val="3"/>
+        </w:numPr>
+        <w:ind w:leftChars="0"/>
+      </w:pPr>
+      <w:r>
+        <w:rPr>
+          <w:rFonts w:hint="eastAsia"/>
+        </w:rPr>
+        <w:t>문서 작성</w:t>
+      </w:r>
+    </w:p>
+    <w:p>
+      <w:pPr>
+        <w:pStyle w:val="a3"/>
+        <w:numPr>
+          <w:ilvl w:val="1"/>
+          <w:numId w:val="3"/>
+        </w:numPr>
+        <w:ind w:leftChars="0"/>
+      </w:pPr>
+      <w:r>
+        <w:rPr>
+          <w:rFonts w:hint="eastAsia"/>
+        </w:rPr>
+        <w:t>본부장님께 보고</w:t>
+      </w:r>
+    </w:p>
+    <w:p>
+      <w:pPr>
+        <w:pStyle w:val="a3"/>
+        <w:numPr>
+          <w:ilvl w:val="1"/>
+          <w:numId w:val="3"/>
+        </w:numPr>
+        <w:ind w:leftChars="0"/>
+      </w:pPr>
+      <w:r>
+        <w:rPr>
+          <w:rFonts w:hint="eastAsia"/>
+        </w:rPr>
+        <w:t xml:space="preserve">serverinformaion </w:t>
+      </w:r>
+      <w:r>
+        <w:t xml:space="preserve">class </w:t>
+      </w:r>
+      <w:r>
+        <w:rPr>
+          <w:rFonts w:hint="eastAsia"/>
+        </w:rPr>
+        <w:t>설명</w:t>
+      </w:r>
+    </w:p>
+    <w:p>
+      <w:pPr>
+        <w:pStyle w:val="a3"/>
+        <w:numPr>
+          <w:ilvl w:val="1"/>
+          <w:numId w:val="3"/>
+        </w:numPr>
+        <w:ind w:leftChars="0"/>
+      </w:pPr>
+      <w:r>
+        <w:rPr>
+          <w:rFonts w:hint="eastAsia"/>
+        </w:rPr>
+        <w:t>방화벽 id 2개</w:t>
+      </w:r>
+    </w:p>
+    <w:p>
+      <w:pPr>
+        <w:pStyle w:val="a3"/>
+        <w:numPr>
+          <w:ilvl w:val="0"/>
+          <w:numId w:val="3"/>
+        </w:numPr>
+        <w:ind w:leftChars="0"/>
+      </w:pPr>
+      <w:r>
+        <w:rPr>
+          <w:rFonts w:hint="eastAsia"/>
+        </w:rPr>
+        <w:t>input, output 수정</w:t>
+      </w:r>
+    </w:p>
+    <w:p>
+      <w:pPr>
+        <w:pStyle w:val="a3"/>
+        <w:numPr>
+          <w:ilvl w:val="1"/>
+          <w:numId w:val="3"/>
+        </w:numPr>
+        <w:ind w:leftChars="0"/>
+      </w:pPr>
+      <w:r>
+        <w:rPr>
+          <w:rFonts w:hint="eastAsia"/>
+        </w:rPr>
+        <w:t>연속 메소드 활용</w:t>
+      </w:r>
+    </w:p>
+    <w:p>
+      <w:pPr>
+        <w:pStyle w:val="a3"/>
+        <w:numPr>
+          <w:ilvl w:val="0"/>
+          <w:numId w:val="3"/>
+        </w:numPr>
+        <w:ind w:leftChars="0"/>
+      </w:pPr>
+      <w:r>
+        <w:rPr>
+          <w:rFonts w:hint="eastAsia"/>
+        </w:rPr>
+        <w:t xml:space="preserve">안쓰는 자원 주기적으로 검사하고 해제하는 메소드 개발 </w:t>
+      </w:r>
+      <w:r>
+        <w:t xml:space="preserve">vs </w:t>
+      </w:r>
+      <w:r>
+        <w:rPr>
+          <w:rFonts w:hint="eastAsia"/>
+        </w:rPr>
+        <w:t>rollback</w:t>
+      </w:r>
+      <w:r>
+        <w:rPr>
+          <w:rFonts w:hint="eastAsia"/>
+        </w:rPr>
+        <w:t xml:space="preserve"> 로직 고도화 </w:t>
+      </w:r>
+    </w:p>
+    <w:p>
+      <w:pPr>
+        <w:pStyle w:val="a3"/>
+        <w:numPr>
+          <w:ilvl w:val="0"/>
+          <w:numId w:val="3"/>
+        </w:numPr>
+        <w:ind w:leftChars="0"/>
+      </w:pPr>
+      <w:r>
+        <w:rPr>
+          <w:rFonts w:hint="eastAsia"/>
+        </w:rPr>
+        <w:t>토큰 생성 메소드</w:t>
+      </w:r>
+    </w:p>
+    <w:p>
+      <w:pPr>
+        <w:pStyle w:val="a3"/>
+        <w:numPr>
+          <w:ilvl w:val="0"/>
+          <w:numId w:val="3"/>
+        </w:numPr>
+        <w:ind w:leftChars="0"/>
+      </w:pPr>
+      <w:r>
+        <w:rPr>
+          <w:rFonts w:hint="eastAsia"/>
+        </w:rPr>
+        <w:t xml:space="preserve">tier </w:t>
+      </w:r>
+      <w:r>
+        <w:t>creation, deletion</w:t>
+      </w:r>
+    </w:p>
+    <w:p>
+      <w:pPr>
+        <w:pStyle w:val="a3"/>
+        <w:numPr>
+          <w:ilvl w:val="0"/>
+          <w:numId w:val="3"/>
+        </w:numPr>
+        <w:ind w:leftChars="0"/>
+      </w:pPr>
+      <w:r>
+        <w:t>lookup method</w:t>
+      </w:r>
+    </w:p>
+    <w:p>
+      <w:pPr>
+        <w:pStyle w:val="a3"/>
+        <w:numPr>
+          <w:ilvl w:val="0"/>
+          <w:numId w:val="3"/>
+        </w:numPr>
+        <w:ind w:leftChars="0"/>
+      </w:pPr>
+      <w:r>
+        <w:rPr>
+          <w:rFonts w:hint="eastAsia"/>
+        </w:rPr>
+        <w:t xml:space="preserve">CONF 파일 상대경로로 </w:t>
+      </w:r>
+      <w:r>
+        <w:rPr>
+          <w:rFonts w:hint="eastAsia"/>
+        </w:rPr>
+        <w:t>읽기</w:t>
+      </w:r>
+    </w:p>
+    <w:p>
+      <w:pPr>
+        <w:pStyle w:val="a3"/>
+        <w:numPr>
+          <w:ilvl w:val="1"/>
+          <w:numId w:val="3"/>
+        </w:numPr>
+        <w:ind w:leftChars="0"/>
+      </w:pPr>
+      <w:r>
+        <w:rPr>
+          <w:rFonts w:hint="eastAsia"/>
+        </w:rPr>
         <w:t xml:space="preserve">URL </w:t>
       </w:r>
     </w:p>
@@ -311,9 +380,6 @@
       <w:pPr>
         <w:pStyle w:val="a3"/>
         <w:ind w:leftChars="0" w:left="760"/>
-        <w:rPr>
-          <w:rFonts w:hint="eastAsia"/>
-        </w:rPr>
       </w:pPr>
     </w:p>
     <w:sectPr>

</xml_diff>